<commit_message>
Update 03 Team - Project Proposal - Team 6.docx
</commit_message>
<xml_diff>
--- a/projectNonCodeFiles/03 Team - Project Proposal - Team 6.docx
+++ b/projectNonCodeFiles/03 Team - Project Proposal - Team 6.docx
@@ -22,6 +22,12 @@
       <w:r>
         <w:t xml:space="preserve">Project Team Members, Team – 6: Ruben Rodriguez, Kenyon Bunker, </w:t>
       </w:r>
+      <w:r>
+        <w:t>Adrian Lane</w:t>
+      </w:r>
+      <w:r>
+        <w:t>, Graham Walker.</w:t>
+      </w:r>
     </w:p>
     <w:p/>
     <w:p>
@@ -33,8 +39,6 @@
       <w:r>
         <w:t xml:space="preserve">Spelling app for young kids. Has the ability to take a picture of a spelling list from child’s teacher and add the words to a spelling game. </w:t>
       </w:r>
-      <w:bookmarkStart w:id="0" w:name="_GoBack"/>
-      <w:bookmarkEnd w:id="0"/>
     </w:p>
     <w:p/>
     <w:p>
@@ -56,6 +60,8 @@
       <w:r>
         <w:t>ntegrate an OCR service to consume images</w:t>
       </w:r>
+      <w:bookmarkStart w:id="0" w:name="_GoBack"/>
+      <w:bookmarkEnd w:id="0"/>
     </w:p>
     <w:p>
       <w:pPr>

</xml_diff>